<commit_message>
Removed redundant sict from display
</commit_message>
<xml_diff>
--- a/WS02/Workshop2.docx
+++ b/WS02/Workshop2.docx
@@ -1408,18 +1408,8 @@
           <w:sz w:val="28"/>
           <w:szCs w:val="28"/>
         </w:rPr>
-        <w:t xml:space="preserve">Put the </w:t>
-      </w:r>
-      <w:proofErr w:type="spellStart"/>
-      <w:r>
-        <w:rPr>
-          <w:rFonts w:cstheme="minorHAnsi"/>
-          <w:sz w:val="28"/>
-          <w:szCs w:val="28"/>
-        </w:rPr>
-        <w:t>struct</w:t>
-      </w:r>
-      <w:proofErr w:type="spellEnd"/>
+        <w:t>Put the struct</w:t>
+      </w:r>
       <w:r>
         <w:rPr>
           <w:rFonts w:cstheme="minorHAnsi"/>
@@ -1454,8 +1444,105 @@
           <w:szCs w:val="24"/>
           <w:lang w:val="en-CA"/>
         </w:rPr>
-        <w:t>sict</w:t>
-      </w:r>
+        <w:t>display(...)</w:t>
+      </w:r>
+      <w:r>
+        <w:rPr>
+          <w:rFonts w:cstheme="minorHAnsi"/>
+          <w:sz w:val="28"/>
+          <w:szCs w:val="28"/>
+        </w:rPr>
+        <w:t xml:space="preserve"> </w:t>
+      </w:r>
+      <w:r>
+        <w:rPr>
+          <w:rFonts w:cstheme="minorHAnsi"/>
+          <w:b/>
+          <w:sz w:val="28"/>
+          <w:szCs w:val="28"/>
+        </w:rPr>
+        <w:t>declaration</w:t>
+      </w:r>
+      <w:r>
+        <w:rPr>
+          <w:rFonts w:cstheme="minorHAnsi"/>
+          <w:sz w:val="28"/>
+          <w:szCs w:val="28"/>
+        </w:rPr>
+        <w:t xml:space="preserve"> in a header </w:t>
+      </w:r>
+      <w:r>
+        <w:rPr>
+          <w:rFonts w:cstheme="minorHAnsi"/>
+          <w:sz w:val="28"/>
+          <w:szCs w:val="28"/>
+        </w:rPr>
+        <w:t xml:space="preserve">file </w:t>
+      </w:r>
+      <w:r>
+        <w:rPr>
+          <w:rFonts w:cstheme="minorHAnsi"/>
+          <w:sz w:val="28"/>
+          <w:szCs w:val="28"/>
+        </w:rPr>
+        <w:t xml:space="preserve">named </w:t>
+      </w:r>
+      <w:r>
+        <w:rPr>
+          <w:rFonts w:ascii="Consolas" w:hAnsi="Consolas" w:cs="Consolas"/>
+          <w:noProof/>
+          <w:color w:val="808080" w:themeColor="background1" w:themeShade="80"/>
+          <w:sz w:val="24"/>
+          <w:szCs w:val="24"/>
+        </w:rPr>
+        <w:t>K</w:t>
+      </w:r>
+      <w:r>
+        <w:rPr>
+          <w:rFonts w:ascii="Consolas" w:hAnsi="Consolas" w:cs="Consolas"/>
+          <w:noProof/>
+          <w:color w:val="808080" w:themeColor="background1" w:themeShade="80"/>
+          <w:sz w:val="24"/>
+          <w:szCs w:val="24"/>
+        </w:rPr>
+        <w:t>ingdom</w:t>
+      </w:r>
+      <w:r>
+        <w:rPr>
+          <w:rFonts w:ascii="Consolas" w:hAnsi="Consolas" w:cs="Consolas"/>
+          <w:noProof/>
+          <w:color w:val="808080" w:themeColor="background1" w:themeShade="80"/>
+          <w:sz w:val="24"/>
+          <w:szCs w:val="24"/>
+        </w:rPr>
+        <w:t>.h</w:t>
+      </w:r>
+      <w:r>
+        <w:rPr>
+          <w:rFonts w:cstheme="minorHAnsi"/>
+          <w:sz w:val="28"/>
+          <w:szCs w:val="28"/>
+        </w:rPr>
+        <w:t xml:space="preserve">. Put the </w:t>
+      </w:r>
+      <w:r>
+        <w:rPr>
+          <w:rFonts w:cstheme="minorHAnsi"/>
+          <w:sz w:val="28"/>
+          <w:szCs w:val="28"/>
+        </w:rPr>
+        <w:t>definition</w:t>
+      </w:r>
+      <w:r>
+        <w:rPr>
+          <w:rFonts w:cstheme="minorHAnsi"/>
+          <w:sz w:val="28"/>
+          <w:szCs w:val="28"/>
+        </w:rPr>
+        <w:t xml:space="preserve"> of </w:t>
+      </w:r>
+      <w:bookmarkStart w:id="0" w:name="_GoBack"/>
+      <w:bookmarkEnd w:id="0"/>
       <w:r>
         <w:rPr>
           <w:rFonts w:ascii="Consolas" w:hAnsi="Consolas" w:cs="Consolas"/>
@@ -1465,48 +1552,31 @@
           <w:szCs w:val="24"/>
           <w:lang w:val="en-CA"/>
         </w:rPr>
-        <w:t>::display(...)</w:t>
-      </w:r>
-      <w:r>
-        <w:rPr>
-          <w:rFonts w:cstheme="minorHAnsi"/>
-          <w:sz w:val="28"/>
-          <w:szCs w:val="28"/>
-        </w:rPr>
-        <w:t xml:space="preserve"> </w:t>
-      </w:r>
-      <w:r>
-        <w:rPr>
-          <w:rFonts w:cstheme="minorHAnsi"/>
-          <w:b/>
-          <w:sz w:val="28"/>
-          <w:szCs w:val="28"/>
-        </w:rPr>
-        <w:t>declaration</w:t>
-      </w:r>
-      <w:r>
-        <w:rPr>
-          <w:rFonts w:cstheme="minorHAnsi"/>
-          <w:sz w:val="28"/>
-          <w:szCs w:val="28"/>
-        </w:rPr>
-        <w:t xml:space="preserve"> in a header </w:t>
-      </w:r>
-      <w:r>
-        <w:rPr>
-          <w:rFonts w:cstheme="minorHAnsi"/>
-          <w:sz w:val="28"/>
-          <w:szCs w:val="28"/>
-        </w:rPr>
-        <w:t xml:space="preserve">file </w:t>
-      </w:r>
-      <w:r>
-        <w:rPr>
-          <w:rFonts w:cstheme="minorHAnsi"/>
-          <w:sz w:val="28"/>
-          <w:szCs w:val="28"/>
-        </w:rPr>
-        <w:t xml:space="preserve">named </w:t>
+        <w:t>display(...)</w:t>
+      </w:r>
+      <w:r>
+        <w:rPr>
+          <w:rFonts w:cstheme="minorHAnsi"/>
+          <w:sz w:val="28"/>
+          <w:szCs w:val="28"/>
+        </w:rPr>
+        <w:t xml:space="preserve"> in a</w:t>
+      </w:r>
+      <w:r>
+        <w:rPr>
+          <w:rFonts w:cstheme="minorHAnsi"/>
+          <w:sz w:val="28"/>
+          <w:szCs w:val="28"/>
+        </w:rPr>
+        <w:t>n implementation</w:t>
+      </w:r>
+      <w:r>
+        <w:rPr>
+          <w:rFonts w:cstheme="minorHAnsi"/>
+          <w:sz w:val="28"/>
+          <w:szCs w:val="28"/>
+        </w:rPr>
+        <w:t xml:space="preserve"> file named </w:t>
       </w:r>
       <w:r>
         <w:rPr>
@@ -1536,77 +1606,7 @@
           <w:sz w:val="24"/>
           <w:szCs w:val="24"/>
         </w:rPr>
-        <w:t>.h</w:t>
-      </w:r>
-      <w:r>
-        <w:rPr>
-          <w:rFonts w:cstheme="minorHAnsi"/>
-          <w:sz w:val="28"/>
-          <w:szCs w:val="28"/>
-        </w:rPr>
-        <w:t xml:space="preserve">. Put the </w:t>
-      </w:r>
-      <w:r>
-        <w:rPr>
-          <w:rFonts w:cstheme="minorHAnsi"/>
-          <w:sz w:val="28"/>
-          <w:szCs w:val="28"/>
-        </w:rPr>
-        <w:t>definition</w:t>
-      </w:r>
-      <w:r>
-        <w:rPr>
-          <w:rFonts w:cstheme="minorHAnsi"/>
-          <w:sz w:val="28"/>
-          <w:szCs w:val="28"/>
-        </w:rPr>
-        <w:t xml:space="preserve"> of </w:t>
-      </w:r>
-      <w:r>
-        <w:rPr>
-          <w:rFonts w:ascii="Consolas" w:hAnsi="Consolas" w:cs="Consolas"/>
-          <w:noProof/>
-          <w:color w:val="000000"/>
-          <w:sz w:val="24"/>
-          <w:szCs w:val="24"/>
-          <w:lang w:val="en-CA"/>
-        </w:rPr>
-        <w:t>sict</w:t>
-      </w:r>
-      <w:r>
-        <w:rPr>
-          <w:rFonts w:ascii="Consolas" w:hAnsi="Consolas" w:cs="Consolas"/>
-          <w:noProof/>
-          <w:color w:val="000000"/>
-          <w:sz w:val="24"/>
-          <w:szCs w:val="24"/>
-          <w:lang w:val="en-CA"/>
-        </w:rPr>
-        <w:t>::display(...)</w:t>
-      </w:r>
-      <w:r>
-        <w:rPr>
-          <w:rFonts w:cstheme="minorHAnsi"/>
-          <w:sz w:val="28"/>
-          <w:szCs w:val="28"/>
-        </w:rPr>
-        <w:t xml:space="preserve"> in a</w:t>
-      </w:r>
-      <w:r>
-        <w:rPr>
-          <w:rFonts w:cstheme="minorHAnsi"/>
-          <w:sz w:val="28"/>
-          <w:szCs w:val="28"/>
-        </w:rPr>
-        <w:t>n implementation</w:t>
-      </w:r>
-      <w:r>
-        <w:rPr>
-          <w:rFonts w:cstheme="minorHAnsi"/>
-          <w:sz w:val="28"/>
-          <w:szCs w:val="28"/>
-        </w:rPr>
-        <w:t xml:space="preserve"> file named </w:t>
+        <w:t>.</w:t>
       </w:r>
       <w:r>
         <w:rPr>
@@ -1616,7 +1616,37 @@
           <w:sz w:val="24"/>
           <w:szCs w:val="24"/>
         </w:rPr>
-        <w:t>K</w:t>
+        <w:t>cpp</w:t>
+      </w:r>
+      <w:r>
+        <w:rPr>
+          <w:rFonts w:cstheme="minorHAnsi"/>
+          <w:sz w:val="28"/>
+          <w:szCs w:val="28"/>
+        </w:rPr>
+        <w:t>.</w:t>
+      </w:r>
+    </w:p>
+    <w:p>
+      <w:pPr>
+        <w:autoSpaceDE w:val="0"/>
+        <w:autoSpaceDN w:val="0"/>
+        <w:adjustRightInd w:val="0"/>
+        <w:spacing w:after="100" w:afterAutospacing="1" w:line="240" w:lineRule="auto"/>
+        <w:jc w:val="both"/>
+        <w:rPr>
+          <w:rFonts w:cstheme="minorHAnsi"/>
+          <w:sz w:val="28"/>
+          <w:szCs w:val="28"/>
+        </w:rPr>
+      </w:pPr>
+      <w:r>
+        <w:rPr>
+          <w:rFonts w:cstheme="minorHAnsi"/>
+          <w:sz w:val="28"/>
+          <w:szCs w:val="28"/>
+        </w:rPr>
+        <w:t xml:space="preserve">Complete the implementation of the </w:t>
       </w:r>
       <w:r>
         <w:rPr>
@@ -1626,7 +1656,7 @@
           <w:sz w:val="24"/>
           <w:szCs w:val="24"/>
         </w:rPr>
-        <w:t>ingdom</w:t>
+        <w:t>w2_in_lab</w:t>
       </w:r>
       <w:r>
         <w:rPr>
@@ -1654,77 +1684,17 @@
           <w:sz w:val="28"/>
           <w:szCs w:val="28"/>
         </w:rPr>
-        <w:t>.</w:t>
-      </w:r>
-    </w:p>
-    <w:p>
-      <w:pPr>
-        <w:autoSpaceDE w:val="0"/>
-        <w:autoSpaceDN w:val="0"/>
-        <w:adjustRightInd w:val="0"/>
-        <w:spacing w:after="100" w:afterAutospacing="1" w:line="240" w:lineRule="auto"/>
-        <w:jc w:val="both"/>
-        <w:rPr>
-          <w:rFonts w:cstheme="minorHAnsi"/>
-          <w:sz w:val="28"/>
-          <w:szCs w:val="28"/>
-        </w:rPr>
-      </w:pPr>
-      <w:r>
-        <w:rPr>
-          <w:rFonts w:cstheme="minorHAnsi"/>
-          <w:sz w:val="28"/>
-          <w:szCs w:val="28"/>
-        </w:rPr>
-        <w:t xml:space="preserve">Complete the implementation of the </w:t>
-      </w:r>
-      <w:r>
-        <w:rPr>
-          <w:rFonts w:ascii="Consolas" w:hAnsi="Consolas" w:cs="Consolas"/>
-          <w:noProof/>
-          <w:color w:val="808080" w:themeColor="background1" w:themeShade="80"/>
+        <w:t xml:space="preserve"> main module shown below (see the parts marked with </w:t>
+      </w:r>
+      <w:r>
+        <w:rPr>
+          <w:rFonts w:ascii="Arial" w:hAnsi="Arial" w:cs="Arial"/>
+          <w:b/>
+          <w:noProof/>
+          <w:color w:val="008000"/>
           <w:sz w:val="24"/>
           <w:szCs w:val="24"/>
         </w:rPr>
-        <w:t>w2_in_lab</w:t>
-      </w:r>
-      <w:r>
-        <w:rPr>
-          <w:rFonts w:ascii="Consolas" w:hAnsi="Consolas" w:cs="Consolas"/>
-          <w:noProof/>
-          <w:color w:val="808080" w:themeColor="background1" w:themeShade="80"/>
-          <w:sz w:val="24"/>
-          <w:szCs w:val="24"/>
-        </w:rPr>
-        <w:t>.</w:t>
-      </w:r>
-      <w:r>
-        <w:rPr>
-          <w:rFonts w:ascii="Consolas" w:hAnsi="Consolas" w:cs="Consolas"/>
-          <w:noProof/>
-          <w:color w:val="808080" w:themeColor="background1" w:themeShade="80"/>
-          <w:sz w:val="24"/>
-          <w:szCs w:val="24"/>
-        </w:rPr>
-        <w:t>cpp</w:t>
-      </w:r>
-      <w:r>
-        <w:rPr>
-          <w:rFonts w:cstheme="minorHAnsi"/>
-          <w:sz w:val="28"/>
-          <w:szCs w:val="28"/>
-        </w:rPr>
-        <w:t xml:space="preserve"> main module shown below (see the parts marked with </w:t>
-      </w:r>
-      <w:r>
-        <w:rPr>
-          <w:rFonts w:ascii="Arial" w:hAnsi="Arial" w:cs="Arial"/>
-          <w:b/>
-          <w:noProof/>
-          <w:color w:val="008000"/>
-          <w:sz w:val="24"/>
-          <w:szCs w:val="24"/>
-        </w:rPr>
         <w:t>TODO</w:t>
       </w:r>
       <w:r>
@@ -2205,27 +2175,7 @@
           <w:sz w:val="20"/>
           <w:szCs w:val="20"/>
         </w:rPr>
-        <w:t xml:space="preserve"> read(</w:t>
-      </w:r>
-      <w:r>
-        <w:rPr>
-          <w:rFonts w:ascii="Consolas" w:hAnsi="Consolas" w:cs="Consolas"/>
-          <w:noProof/>
-          <w:color w:val="000000"/>
-          <w:sz w:val="20"/>
-          <w:szCs w:val="20"/>
-        </w:rPr>
-        <w:t>sict::</w:t>
-      </w:r>
-      <w:r>
-        <w:rPr>
-          <w:rFonts w:ascii="Consolas" w:hAnsi="Consolas" w:cs="Consolas"/>
-          <w:noProof/>
-          <w:color w:val="000000"/>
-          <w:sz w:val="20"/>
-          <w:szCs w:val="20"/>
-        </w:rPr>
-        <w:t>Kingdom&amp;);</w:t>
+        <w:t xml:space="preserve"> read(Kingdom&amp;);</w:t>
       </w:r>
     </w:p>
     <w:p>
@@ -3673,27 +3623,7 @@
           <w:sz w:val="20"/>
           <w:szCs w:val="20"/>
         </w:rPr>
-        <w:t xml:space="preserve">    </w:t>
-      </w:r>
-      <w:r>
-        <w:rPr>
-          <w:rFonts w:ascii="Consolas" w:hAnsi="Consolas" w:cs="Consolas"/>
-          <w:noProof/>
-          <w:color w:val="000000"/>
-          <w:sz w:val="20"/>
-          <w:szCs w:val="20"/>
-        </w:rPr>
-        <w:t>sict::</w:t>
-      </w:r>
-      <w:r>
-        <w:rPr>
-          <w:rFonts w:ascii="Consolas" w:hAnsi="Consolas" w:cs="Consolas"/>
-          <w:noProof/>
-          <w:color w:val="000000"/>
-          <w:sz w:val="20"/>
-          <w:szCs w:val="20"/>
-        </w:rPr>
-        <w:t>display(pKingdom[0]);</w:t>
+        <w:t xml:space="preserve">    display(pKingdom[0]);</w:t>
       </w:r>
     </w:p>
     <w:p>
@@ -11752,8 +11682,6 @@
         </w:rPr>
         <w:t xml:space="preserve"> the correct answer for each.</w:t>
       </w:r>
-      <w:bookmarkStart w:id="0" w:name="_GoBack"/>
-      <w:bookmarkEnd w:id="0"/>
     </w:p>
     <w:p>
       <w:pPr>

</xml_diff>